<commit_message>
Changes as of 3/27/18 @11:11A
Still need to do meeting communications and change log
</commit_message>
<xml_diff>
--- a/Milestone7/Milestone7.docx
+++ b/Milestone7/Milestone7.docx
@@ -187,21 +187,7 @@
               <w:rPr>
                 <w:color w:val="24292E"/>
               </w:rPr>
-              <w:t xml:space="preserve">Collyn </w:t>
-            </w:r>
-            <w:proofErr w:type="spellStart"/>
-            <w:r>
-              <w:rPr>
-                <w:color w:val="24292E"/>
-              </w:rPr>
-              <w:t>Sansoni</w:t>
-            </w:r>
-            <w:proofErr w:type="spellEnd"/>
-            <w:r>
-              <w:rPr>
-                <w:color w:val="24292E"/>
-              </w:rPr>
-              <w:t xml:space="preserve"> (csansoni@unomaha.edu)</w:t>
+              <w:t>Collyn Sansoni (csansoni@unomaha.edu)</w:t>
             </w:r>
           </w:p>
         </w:tc>
@@ -295,15 +281,7 @@
         <w:jc w:val="center"/>
       </w:pPr>
       <w:r>
-        <w:t xml:space="preserve">Abdulaziz </w:t>
-      </w:r>
-      <w:proofErr w:type="spellStart"/>
-      <w:r>
-        <w:t>Matar</w:t>
-      </w:r>
-      <w:proofErr w:type="spellEnd"/>
-      <w:r>
-        <w:t xml:space="preserve"> (afmatar@unomaha.edu)</w:t>
+        <w:t>Abdulaziz Matar (afmatar@unomaha.edu)</w:t>
       </w:r>
     </w:p>
     <w:p>
@@ -407,15 +385,7 @@
         <w:jc w:val="right"/>
       </w:pPr>
       <w:r>
-        <w:t>Opening Statement …</w:t>
-      </w:r>
-      <w:proofErr w:type="gramStart"/>
-      <w:r>
-        <w:t>…..</w:t>
-      </w:r>
-      <w:proofErr w:type="gramEnd"/>
-      <w:r>
-        <w:t>……………………………</w:t>
+        <w:t>Opening Statement ……..……………………………</w:t>
       </w:r>
       <w:r>
         <w:t>……………………………</w:t>
@@ -435,15 +405,7 @@
         <w:jc w:val="right"/>
       </w:pPr>
       <w:r>
-        <w:t>Executive Summary ………</w:t>
-      </w:r>
-      <w:proofErr w:type="gramStart"/>
-      <w:r>
-        <w:t>…..</w:t>
-      </w:r>
-      <w:proofErr w:type="gramEnd"/>
-      <w:r>
-        <w:t>……………………………………………………</w:t>
+        <w:t>Executive Summary …………..……………………………………………………</w:t>
       </w:r>
       <w:r>
         <w:t>.</w:t>
@@ -466,18 +428,10 @@
         <w:t>Impli</w:t>
       </w:r>
       <w:r>
-        <w:t>cations for Client ……</w:t>
-      </w:r>
-      <w:proofErr w:type="gramStart"/>
-      <w:r>
-        <w:t>…..</w:t>
-      </w:r>
-      <w:proofErr w:type="gramEnd"/>
-      <w:r>
-        <w:t>……………………</w:t>
-      </w:r>
-      <w:r>
-        <w:t>…………………………………………………………………………………6</w:t>
+        <w:t>cations for Client ………..……………………</w:t>
+      </w:r>
+      <w:r>
+        <w:t>…………………………………………………………………………………7</w:t>
       </w:r>
     </w:p>
     <w:p>
@@ -488,15 +442,7 @@
         <w:jc w:val="right"/>
       </w:pPr>
       <w:r>
-        <w:t>Items for Approval…………</w:t>
-      </w:r>
-      <w:proofErr w:type="gramStart"/>
-      <w:r>
-        <w:t>…..</w:t>
-      </w:r>
-      <w:proofErr w:type="gramEnd"/>
-      <w:r>
-        <w:t>………………………</w:t>
+        <w:t>Items for Approval……………..………………………</w:t>
       </w:r>
       <w:r>
         <w:t>……………</w:t>
@@ -505,7 +451,7 @@
         <w:t>.</w:t>
       </w:r>
       <w:r>
-        <w:t>…………………………………………………………………7</w:t>
+        <w:t>…………………………………………………………………8</w:t>
       </w:r>
     </w:p>
     <w:p>
@@ -522,7 +468,7 @@
         <w:t>Project Documents ………………………………………………</w:t>
       </w:r>
       <w:r>
-        <w:t>…………………………………………………………………………………8</w:t>
+        <w:t>…………………………………………………………………………………9</w:t>
       </w:r>
     </w:p>
     <w:p>
@@ -561,7 +507,7 @@
         <w:t>……</w:t>
       </w:r>
       <w:r>
-        <w:t>………………9</w:t>
+        <w:t>……………10</w:t>
       </w:r>
     </w:p>
     <w:bookmarkEnd w:id="1"/>
@@ -582,7 +528,7 @@
         <w:t>……………</w:t>
       </w:r>
       <w:r>
-        <w:t>10</w:t>
+        <w:t>11</w:t>
       </w:r>
     </w:p>
     <w:p>
@@ -608,7 +554,7 @@
         <w:t>………</w:t>
       </w:r>
       <w:r>
-        <w:t>…….11</w:t>
+        <w:t>…….12</w:t>
       </w:r>
     </w:p>
     <w:p>
@@ -622,13 +568,8 @@
       <w:r>
         <w:t>……………………………………………………………………………………………………………….……</w:t>
       </w:r>
-      <w:proofErr w:type="gramStart"/>
-      <w:r>
-        <w:t>…..</w:t>
-      </w:r>
-      <w:proofErr w:type="gramEnd"/>
-      <w:r>
-        <w:t>12</w:t>
+      <w:r>
+        <w:t>…..13</w:t>
       </w:r>
     </w:p>
     <w:p>
@@ -640,7 +581,10 @@
         <w:t>4 run sheets for individual modules</w:t>
       </w:r>
       <w:r>
-        <w:t>………………………………………………………………………………………….13</w:t>
+        <w:t>……………</w:t>
+      </w:r>
+      <w:r>
+        <w:t>…………………………………………………………………………….14</w:t>
       </w:r>
     </w:p>
     <w:p>
@@ -649,7 +593,10 @@
         <w:jc w:val="right"/>
       </w:pPr>
       <w:r>
-        <w:t>CRUD Table……………………………………………………………………………………………………………………………...17</w:t>
+        <w:t>CRUD Table……………………………………………………</w:t>
+      </w:r>
+      <w:r>
+        <w:t>………………………………………………………………………...21</w:t>
       </w:r>
     </w:p>
     <w:p>
@@ -665,7 +612,7 @@
         <w:t>………….………………………………………</w:t>
       </w:r>
       <w:r>
-        <w:t>18</w:t>
+        <w:t>22</w:t>
       </w:r>
     </w:p>
     <w:p>
@@ -682,7 +629,10 @@
         <w:t>……</w:t>
       </w:r>
       <w:r>
-        <w:t>…………………………………………………………………...19</w:t>
+        <w:t>…………</w:t>
+      </w:r>
+      <w:r>
+        <w:t>………………………………………………………...23</w:t>
       </w:r>
     </w:p>
     <w:p>
@@ -707,16 +657,14 @@
       <w:r>
         <w:t>………………………………………</w:t>
       </w:r>
-      <w:proofErr w:type="gramStart"/>
       <w:r>
         <w:t>…</w:t>
       </w:r>
       <w:r>
         <w:t>..</w:t>
       </w:r>
-      <w:proofErr w:type="gramEnd"/>
-      <w:r>
-        <w:t>20</w:t>
+      <w:r>
+        <w:t>24</w:t>
       </w:r>
     </w:p>
     <w:p>
@@ -730,15 +678,7 @@
         <w:jc w:val="right"/>
       </w:pPr>
       <w:r>
-        <w:t>Change Log………………….………</w:t>
-      </w:r>
-      <w:proofErr w:type="gramStart"/>
-      <w:r>
-        <w:t>…..</w:t>
-      </w:r>
-      <w:proofErr w:type="gramEnd"/>
-      <w:r>
-        <w:t>………………</w:t>
+        <w:t>Change Log………………….…………..………………</w:t>
       </w:r>
       <w:r>
         <w:t>………</w:t>
@@ -750,7 +690,7 @@
         <w:t>.</w:t>
       </w:r>
       <w:r>
-        <w:t>…………….…..………………………………………22</w:t>
+        <w:t>…………….…..………………………………………26</w:t>
       </w:r>
     </w:p>
     <w:p>
@@ -776,7 +716,16 @@
           <w:szCs w:val="72"/>
         </w:rPr>
         <w:lastRenderedPageBreak/>
-        <w:t>Client Documents</w:t>
+        <w:t>Cli</w:t>
+      </w:r>
+      <w:bookmarkStart w:id="2" w:name="_GoBack"/>
+      <w:bookmarkEnd w:id="2"/>
+      <w:r>
+        <w:rPr>
+          <w:sz w:val="72"/>
+          <w:szCs w:val="72"/>
+        </w:rPr>
+        <w:t>ent Documents</w:t>
       </w:r>
     </w:p>
     <w:p>
@@ -1078,10 +1027,7 @@
         <w:t xml:space="preserve"> efficiently.</w:t>
       </w:r>
       <w:r>
-        <w:t xml:space="preserve">  </w:t>
-      </w:r>
-      <w:r>
-        <w:t>Structured design uses activity model and data models to thoroughly design the system to ensure that the system will work efficiently.  The top-down approach breaks the system in smaller subsystems, by doing this each subsystem can be broken down into detail.</w:t>
+        <w:t xml:space="preserve">  Structured design uses activity model and data models to thoroughly design the system to ensure that the system will work efficiently.  The top-down approach breaks the system in smaller subsystems, by doing this each subsystem can be broken down into detail.</w:t>
       </w:r>
     </w:p>
     <w:p>
@@ -1347,15 +1293,7 @@
         <w:jc w:val="center"/>
       </w:pPr>
       <w:r>
-        <w:t xml:space="preserve">&lt;&lt;See attached </w:t>
-      </w:r>
-      <w:proofErr w:type="spellStart"/>
-      <w:r>
-        <w:t>MAX.mpp</w:t>
-      </w:r>
-      <w:proofErr w:type="spellEnd"/>
-      <w:r>
-        <w:t>&gt;&gt;</w:t>
+        <w:t>&lt;&lt;See attached MAX.mpp&gt;&gt;</w:t>
       </w:r>
     </w:p>
     <w:p>
@@ -1512,23 +1450,13 @@
     </w:p>
     <w:p>
       <w:r>
-        <w:t xml:space="preserve">Abdulaziz </w:t>
-      </w:r>
-      <w:proofErr w:type="spellStart"/>
-      <w:r>
-        <w:t>Matar</w:t>
-      </w:r>
-      <w:proofErr w:type="spellEnd"/>
-    </w:p>
-    <w:p>
-      <w:r>
-        <w:t xml:space="preserve">Collyn </w:t>
-      </w:r>
-      <w:proofErr w:type="spellStart"/>
-      <w:r>
-        <w:t>Sansoni</w:t>
-      </w:r>
-      <w:proofErr w:type="spellEnd"/>
+        <w:t>Abdulaziz Matar</w:t>
+      </w:r>
+    </w:p>
+    <w:p>
+      <w:r>
+        <w:t>Collyn Sansoni</w:t>
+      </w:r>
     </w:p>
     <w:p>
       <w:r>
@@ -1566,23 +1494,13 @@
     </w:p>
     <w:p>
       <w:r>
-        <w:t xml:space="preserve">Coding- Collyn </w:t>
-      </w:r>
-      <w:proofErr w:type="spellStart"/>
-      <w:r>
-        <w:t>Sansoni</w:t>
-      </w:r>
-      <w:proofErr w:type="spellEnd"/>
-    </w:p>
-    <w:p>
-      <w:r>
-        <w:t xml:space="preserve">Testing – Justin Hendricks/Abdulaziz </w:t>
-      </w:r>
-      <w:proofErr w:type="spellStart"/>
-      <w:r>
-        <w:t>Matar</w:t>
-      </w:r>
-      <w:proofErr w:type="spellEnd"/>
+        <w:t>Coding- Collyn Sansoni</w:t>
+      </w:r>
+    </w:p>
+    <w:p>
+      <w:r>
+        <w:t>Testing – Justin Hendricks/Abdulaziz Matar</w:t>
+      </w:r>
     </w:p>
     <w:p>
       <w:r>
@@ -1683,15 +1601,7 @@
         <w:jc w:val="center"/>
       </w:pPr>
       <w:r>
-        <w:t xml:space="preserve">&lt;&lt;See attached </w:t>
-      </w:r>
-      <w:proofErr w:type="spellStart"/>
-      <w:r>
-        <w:t>MAX.vsdx</w:t>
-      </w:r>
-      <w:proofErr w:type="spellEnd"/>
-      <w:r>
-        <w:t>&gt;&gt;</w:t>
+        <w:t>&lt;&lt;See attached MAX.vsdx&gt;&gt;</w:t>
       </w:r>
     </w:p>
     <w:p>
@@ -1799,15 +1709,7 @@
         <w:t>Programmer(s):</w:t>
       </w:r>
       <w:r>
-        <w:t xml:space="preserve"> Collyn </w:t>
-      </w:r>
-      <w:proofErr w:type="spellStart"/>
-      <w:r>
-        <w:t>Sansoni</w:t>
-      </w:r>
-      <w:proofErr w:type="spellEnd"/>
-      <w:r>
-        <w:t>, Paul Naumann</w:t>
+        <w:t xml:space="preserve"> Collyn Sansoni, Paul Naumann</w:t>
       </w:r>
     </w:p>
     <w:p>
@@ -1937,13 +1839,8 @@
       </w:r>
     </w:p>
     <w:p>
-      <w:proofErr w:type="spellStart"/>
-      <w:r>
-        <w:t>Brand.brand</w:t>
-      </w:r>
-      <w:proofErr w:type="spellEnd"/>
-      <w:r>
-        <w:t>-id</w:t>
+      <w:r>
+        <w:t>Brand.brand-id</w:t>
       </w:r>
       <w:r>
         <w:tab/>
@@ -1954,13 +1851,8 @@
       </w:r>
     </w:p>
     <w:p>
-      <w:proofErr w:type="spellStart"/>
-      <w:r>
-        <w:t>Brand.brand</w:t>
-      </w:r>
-      <w:proofErr w:type="spellEnd"/>
-      <w:r>
-        <w:t>-name</w:t>
+      <w:r>
+        <w:t>Brand.brand-name</w:t>
       </w:r>
       <w:r>
         <w:tab/>
@@ -2299,13 +2191,8 @@
       </w:r>
     </w:p>
     <w:p>
-      <w:proofErr w:type="spellStart"/>
-      <w:r>
-        <w:t>Type.type</w:t>
-      </w:r>
-      <w:proofErr w:type="spellEnd"/>
-      <w:r>
-        <w:t>-id</w:t>
+      <w:r>
+        <w:t>Type.type-id</w:t>
       </w:r>
       <w:r>
         <w:tab/>
@@ -2321,13 +2208,8 @@
       </w:r>
     </w:p>
     <w:p>
-      <w:proofErr w:type="spellStart"/>
-      <w:r>
-        <w:t>Type.type</w:t>
-      </w:r>
-      <w:proofErr w:type="spellEnd"/>
-      <w:r>
-        <w:t>-name</w:t>
+      <w:r>
+        <w:t>Type.type-name</w:t>
       </w:r>
       <w:r>
         <w:tab/>
@@ -2483,13 +2365,8 @@
         <w:t>Programmer(s):</w:t>
       </w:r>
       <w:r>
-        <w:t xml:space="preserve"> Tom Jorgensen, Abdulaziz </w:t>
-      </w:r>
-      <w:proofErr w:type="spellStart"/>
-      <w:r>
-        <w:t>Matar</w:t>
-      </w:r>
-      <w:proofErr w:type="spellEnd"/>
+        <w:t xml:space="preserve"> Tom Jorgensen, Abdulaziz Matar</w:t>
+      </w:r>
     </w:p>
     <w:p>
       <w:r>
@@ -2760,7 +2637,10 @@
         <w:t xml:space="preserve">Program Objectives: </w:t>
       </w:r>
       <w:r>
-        <w:t xml:space="preserve"> Check the invoice of any order</w:t>
+        <w:t xml:space="preserve"> </w:t>
+      </w:r>
+      <w:r>
+        <w:t>Enter and display invoice lines on an invoice</w:t>
       </w:r>
     </w:p>
     <w:p>
@@ -2791,8 +2671,6 @@
       <w:r>
         <w:t>Invoice-Line</w:t>
       </w:r>
-      <w:bookmarkStart w:id="2" w:name="_GoBack"/>
-      <w:bookmarkEnd w:id="2"/>
       <w:r>
         <w:tab/>
       </w:r>
@@ -2822,15 +2700,7 @@
     </w:p>
     <w:p>
       <w:r>
-        <w:t>Invoice-</w:t>
-      </w:r>
-      <w:proofErr w:type="spellStart"/>
-      <w:r>
-        <w:t>Line.invoice</w:t>
-      </w:r>
-      <w:proofErr w:type="spellEnd"/>
-      <w:r>
-        <w:t>-id</w:t>
+        <w:t>Invoice-Line.invoice-id</w:t>
       </w:r>
       <w:r>
         <w:tab/>
@@ -2867,6 +2737,9 @@
       <w:r>
         <w:t>Invoice details will be displayed in the sub-form</w:t>
       </w:r>
+      <w:r>
+        <w:t xml:space="preserve"> and invoice line data will be saved to the table</w:t>
+      </w:r>
     </w:p>
     <w:p>
       <w:pPr>
@@ -2927,7 +2800,7 @@
         </w:numPr>
       </w:pPr>
       <w:r>
-        <w:t>The quantity ordered is ---- and the quantity received is ----</w:t>
+        <w:t>None</w:t>
       </w:r>
     </w:p>
     <w:p>
@@ -3853,15 +3726,7 @@
         <w:t>Location:</w:t>
       </w:r>
       <w:r>
-        <w:t xml:space="preserve"> UNO </w:t>
-      </w:r>
-      <w:proofErr w:type="spellStart"/>
-      <w:r>
-        <w:t>Criss</w:t>
-      </w:r>
-      <w:proofErr w:type="spellEnd"/>
-      <w:r>
-        <w:t xml:space="preserve"> Library 102b</w:t>
+        <w:t xml:space="preserve"> UNO Criss Library 102b</w:t>
       </w:r>
     </w:p>
     <w:p>
@@ -3887,13 +3752,8 @@
         <w:t xml:space="preserve"> Justin Hendricks</w:t>
       </w:r>
       <w:r>
-        <w:t xml:space="preserve">, Abdulaziz </w:t>
-      </w:r>
-      <w:proofErr w:type="spellStart"/>
-      <w:r>
-        <w:t>Matar</w:t>
-      </w:r>
-      <w:proofErr w:type="spellEnd"/>
+        <w:t>, Abdulaziz Matar</w:t>
+      </w:r>
     </w:p>
     <w:tbl>
       <w:tblPr>
@@ -4237,24 +4097,11 @@
         <w:t>Paul Naumann, Tom Jorgensen, Collyn</w:t>
       </w:r>
       <w:r>
-        <w:t xml:space="preserve"> </w:t>
-      </w:r>
-      <w:proofErr w:type="spellStart"/>
-      <w:r>
-        <w:t>Sansoni</w:t>
-      </w:r>
-      <w:proofErr w:type="spellEnd"/>
-      <w:r>
-        <w:t>, Justin Hendricks</w:t>
-      </w:r>
-      <w:r>
-        <w:t xml:space="preserve">, Abdulaziz </w:t>
-      </w:r>
-      <w:proofErr w:type="spellStart"/>
-      <w:r>
-        <w:t>Matar</w:t>
-      </w:r>
-      <w:proofErr w:type="spellEnd"/>
+        <w:t xml:space="preserve"> Sansoni, Justin Hendricks</w:t>
+      </w:r>
+      <w:r>
+        <w:t>, Abdulaziz Matar</w:t>
+      </w:r>
     </w:p>
     <w:tbl>
       <w:tblPr>
@@ -4587,24 +4434,11 @@
         <w:t>Paul Naumann, Tom Jorgensen, Collyn</w:t>
       </w:r>
       <w:r>
-        <w:t xml:space="preserve"> </w:t>
-      </w:r>
-      <w:proofErr w:type="spellStart"/>
-      <w:r>
-        <w:t>Sansoni</w:t>
-      </w:r>
-      <w:proofErr w:type="spellEnd"/>
-      <w:r>
-        <w:t>, Justin Hendricks</w:t>
-      </w:r>
-      <w:r>
-        <w:t xml:space="preserve">, Abdulaziz </w:t>
-      </w:r>
-      <w:proofErr w:type="spellStart"/>
-      <w:r>
-        <w:t>Matar</w:t>
-      </w:r>
-      <w:proofErr w:type="spellEnd"/>
+        <w:t xml:space="preserve"> Sansoni, Justin Hendricks</w:t>
+      </w:r>
+      <w:r>
+        <w:t>, Abdulaziz Matar</w:t>
+      </w:r>
     </w:p>
     <w:tbl>
       <w:tblPr>
@@ -4902,15 +4736,7 @@
         <w:t>Location:</w:t>
       </w:r>
       <w:r>
-        <w:t xml:space="preserve"> UNO </w:t>
-      </w:r>
-      <w:proofErr w:type="spellStart"/>
-      <w:r>
-        <w:t>Criss</w:t>
-      </w:r>
-      <w:proofErr w:type="spellEnd"/>
-      <w:r>
-        <w:t xml:space="preserve"> Library 102b</w:t>
+        <w:t xml:space="preserve"> UNO Criss Library 102b</w:t>
       </w:r>
     </w:p>
     <w:p>
@@ -4936,13 +4762,8 @@
         <w:t xml:space="preserve"> Justin Hendricks</w:t>
       </w:r>
       <w:r>
-        <w:t xml:space="preserve">, Abdulaziz </w:t>
-      </w:r>
-      <w:proofErr w:type="spellStart"/>
-      <w:r>
-        <w:t>Matar</w:t>
-      </w:r>
-      <w:proofErr w:type="spellEnd"/>
+        <w:t>, Abdulaziz Matar</w:t>
+      </w:r>
     </w:p>
     <w:tbl>
       <w:tblPr>
@@ -10698,23 +10519,13 @@
           <w:szCs w:val="28"/>
         </w:rPr>
       </w:pPr>
-      <w:proofErr w:type="spellStart"/>
       <w:r>
         <w:rPr>
           <w:b/>
           <w:sz w:val="28"/>
           <w:szCs w:val="28"/>
         </w:rPr>
-        <w:t>Input/Output</w:t>
-      </w:r>
-      <w:proofErr w:type="spellEnd"/>
-      <w:r>
-        <w:rPr>
-          <w:b/>
-          <w:sz w:val="28"/>
-          <w:szCs w:val="28"/>
-        </w:rPr>
-        <w:t xml:space="preserve"> and Interface Design</w:t>
+        <w:t>Input/Output and Interface Design</w:t>
       </w:r>
     </w:p>
     <w:tbl>
@@ -10917,21 +10728,12 @@
               </w:rPr>
               <w:t xml:space="preserve">Creation of </w:t>
             </w:r>
-            <w:proofErr w:type="spellStart"/>
-            <w:r>
-              <w:rPr>
-                <w:sz w:val="20"/>
-                <w:szCs w:val="20"/>
-              </w:rPr>
-              <w:t>Input/Output</w:t>
-            </w:r>
-            <w:proofErr w:type="spellEnd"/>
-            <w:r>
-              <w:rPr>
-                <w:sz w:val="20"/>
-                <w:szCs w:val="20"/>
-              </w:rPr>
-              <w:t xml:space="preserve"> and Interface Design</w:t>
+            <w:r>
+              <w:rPr>
+                <w:sz w:val="20"/>
+                <w:szCs w:val="20"/>
+              </w:rPr>
+              <w:t>Input/Output and Interface Design</w:t>
             </w:r>
           </w:p>
         </w:tc>
@@ -10969,21 +10771,12 @@
               </w:rPr>
               <w:t xml:space="preserve">ated </w:t>
             </w:r>
-            <w:proofErr w:type="spellStart"/>
-            <w:r>
-              <w:rPr>
-                <w:sz w:val="20"/>
-                <w:szCs w:val="20"/>
-              </w:rPr>
-              <w:t>Input/Output</w:t>
-            </w:r>
-            <w:proofErr w:type="spellEnd"/>
-            <w:r>
-              <w:rPr>
-                <w:sz w:val="20"/>
-                <w:szCs w:val="20"/>
-              </w:rPr>
-              <w:t xml:space="preserve"> and Interface Design</w:t>
+            <w:r>
+              <w:rPr>
+                <w:sz w:val="20"/>
+                <w:szCs w:val="20"/>
+              </w:rPr>
+              <w:t>Input/Output and Interface Design</w:t>
             </w:r>
           </w:p>
         </w:tc>
@@ -11050,21 +10843,12 @@
               </w:rPr>
               <w:t xml:space="preserve">Revised </w:t>
             </w:r>
-            <w:proofErr w:type="spellStart"/>
-            <w:r>
-              <w:rPr>
-                <w:sz w:val="20"/>
-                <w:szCs w:val="20"/>
-              </w:rPr>
-              <w:t>Input/Output</w:t>
-            </w:r>
-            <w:proofErr w:type="spellEnd"/>
-            <w:r>
-              <w:rPr>
-                <w:sz w:val="20"/>
-                <w:szCs w:val="20"/>
-              </w:rPr>
-              <w:t xml:space="preserve"> and Interface Design</w:t>
+            <w:r>
+              <w:rPr>
+                <w:sz w:val="20"/>
+                <w:szCs w:val="20"/>
+              </w:rPr>
+              <w:t>Input/Output and Interface Design</w:t>
             </w:r>
           </w:p>
         </w:tc>
@@ -11087,21 +10871,12 @@
               </w:rPr>
               <w:t xml:space="preserve">Revised </w:t>
             </w:r>
-            <w:proofErr w:type="spellStart"/>
-            <w:r>
-              <w:rPr>
-                <w:sz w:val="20"/>
-                <w:szCs w:val="20"/>
-              </w:rPr>
-              <w:t>Input/Output</w:t>
-            </w:r>
-            <w:proofErr w:type="spellEnd"/>
-            <w:r>
-              <w:rPr>
-                <w:sz w:val="20"/>
-                <w:szCs w:val="20"/>
-              </w:rPr>
-              <w:t xml:space="preserve"> and Interface Design</w:t>
+            <w:r>
+              <w:rPr>
+                <w:sz w:val="20"/>
+                <w:szCs w:val="20"/>
+              </w:rPr>
+              <w:t>Input/Output and Interface Design</w:t>
             </w:r>
             <w:r>
               <w:rPr>
@@ -11173,23 +10948,7 @@
                 <w:sz w:val="20"/>
                 <w:szCs w:val="20"/>
               </w:rPr>
-              <w:t xml:space="preserve">Revised </w:t>
-            </w:r>
-            <w:proofErr w:type="spellStart"/>
-            <w:r>
-              <w:rPr>
-                <w:sz w:val="20"/>
-                <w:szCs w:val="20"/>
-              </w:rPr>
-              <w:t>Input/Output</w:t>
-            </w:r>
-            <w:proofErr w:type="spellEnd"/>
-            <w:r>
-              <w:rPr>
-                <w:sz w:val="20"/>
-                <w:szCs w:val="20"/>
-              </w:rPr>
-              <w:t xml:space="preserve"> and Interface Design</w:t>
+              <w:t>Revised Input/Output and Interface Design</w:t>
             </w:r>
           </w:p>
         </w:tc>
@@ -11210,23 +10969,7 @@
                 <w:sz w:val="20"/>
                 <w:szCs w:val="20"/>
               </w:rPr>
-              <w:t xml:space="preserve">Revised </w:t>
-            </w:r>
-            <w:proofErr w:type="spellStart"/>
-            <w:r>
-              <w:rPr>
-                <w:sz w:val="20"/>
-                <w:szCs w:val="20"/>
-              </w:rPr>
-              <w:t>Input/Output</w:t>
-            </w:r>
-            <w:proofErr w:type="spellEnd"/>
-            <w:r>
-              <w:rPr>
-                <w:sz w:val="20"/>
-                <w:szCs w:val="20"/>
-              </w:rPr>
-              <w:t xml:space="preserve"> and Interface Design based on feedback</w:t>
+              <w:t>Revised Input/Output and Interface Design based on feedback</w:t>
             </w:r>
           </w:p>
         </w:tc>
@@ -11291,23 +11034,7 @@
                 <w:sz w:val="20"/>
                 <w:szCs w:val="20"/>
               </w:rPr>
-              <w:t xml:space="preserve">Revised </w:t>
-            </w:r>
-            <w:proofErr w:type="spellStart"/>
-            <w:r>
-              <w:rPr>
-                <w:sz w:val="20"/>
-                <w:szCs w:val="20"/>
-              </w:rPr>
-              <w:t>Input/Output</w:t>
-            </w:r>
-            <w:proofErr w:type="spellEnd"/>
-            <w:r>
-              <w:rPr>
-                <w:sz w:val="20"/>
-                <w:szCs w:val="20"/>
-              </w:rPr>
-              <w:t xml:space="preserve"> and Interface Design</w:t>
+              <w:t>Revised Input/Output and Interface Design</w:t>
             </w:r>
           </w:p>
         </w:tc>
@@ -11328,23 +11055,7 @@
                 <w:sz w:val="20"/>
                 <w:szCs w:val="20"/>
               </w:rPr>
-              <w:t xml:space="preserve">Revised </w:t>
-            </w:r>
-            <w:proofErr w:type="spellStart"/>
-            <w:r>
-              <w:rPr>
-                <w:sz w:val="20"/>
-                <w:szCs w:val="20"/>
-              </w:rPr>
-              <w:t>Input/Output</w:t>
-            </w:r>
-            <w:proofErr w:type="spellEnd"/>
-            <w:r>
-              <w:rPr>
-                <w:sz w:val="20"/>
-                <w:szCs w:val="20"/>
-              </w:rPr>
-              <w:t xml:space="preserve"> and Interface Design based on feedback</w:t>
+              <w:t>Revised Input/Output and Interface Design based on feedback</w:t>
             </w:r>
           </w:p>
         </w:tc>
@@ -14509,23 +14220,7 @@
                 <w:sz w:val="20"/>
                 <w:szCs w:val="20"/>
               </w:rPr>
-              <w:t xml:space="preserve">Addressed changes suggested by Professor </w:t>
-            </w:r>
-            <w:proofErr w:type="spellStart"/>
-            <w:r>
-              <w:rPr>
-                <w:sz w:val="20"/>
-                <w:szCs w:val="20"/>
-              </w:rPr>
-              <w:t>Germonprez</w:t>
-            </w:r>
-            <w:proofErr w:type="spellEnd"/>
-            <w:r>
-              <w:rPr>
-                <w:sz w:val="20"/>
-                <w:szCs w:val="20"/>
-              </w:rPr>
-              <w:t xml:space="preserve"> </w:t>
+              <w:t xml:space="preserve">Addressed changes suggested by Professor Germonprez </w:t>
             </w:r>
           </w:p>
         </w:tc>
@@ -14718,7 +14413,7 @@
           <w:rPr>
             <w:noProof/>
           </w:rPr>
-          <w:t>20</w:t>
+          <w:t>3</w:t>
         </w:r>
         <w:r>
           <w:rPr>
@@ -17820,7 +17515,7 @@
 </file>
 
 <file path=customXml/itemProps1.xml><?xml version="1.0" encoding="utf-8"?>
-<ds:datastoreItem xmlns:ds="http://schemas.openxmlformats.org/officeDocument/2006/customXml" ds:itemID="{ABB26F8B-8FDB-473B-B408-B05E77FB8388}">
+<ds:datastoreItem xmlns:ds="http://schemas.openxmlformats.org/officeDocument/2006/customXml" ds:itemID="{268FA6C8-4CF9-479A-BC55-B7BD68652B65}">
   <ds:schemaRefs>
     <ds:schemaRef ds:uri="http://schemas.openxmlformats.org/officeDocument/2006/bibliography"/>
   </ds:schemaRefs>

</xml_diff>